<commit_message>
Finalisation compte rendu web semaine 50
</commit_message>
<xml_diff>
--- a/assets/PHP/Compte rendu Web semaine 50.docx
+++ b/assets/PHP/Compte rendu Web semaine 50.docx
@@ -30,6 +30,12 @@
     <w:p/>
     <w:sdt>
       <w:sdtPr>
+        <w:rPr>
+          <w:rFonts w:asciiTheme="minorHAnsi" w:eastAsiaTheme="minorEastAsia" w:hAnsiTheme="minorHAnsi" w:cstheme="minorBidi"/>
+          <w:color w:val="auto"/>
+          <w:sz w:val="24"/>
+          <w:szCs w:val="21"/>
+        </w:rPr>
         <w:id w:val="560686680"/>
         <w:docPartObj>
           <w:docPartGallery w:val="Table of Contents"/>
@@ -38,12 +44,8 @@
       </w:sdtPr>
       <w:sdtEndPr>
         <w:rPr>
-          <w:rFonts w:asciiTheme="minorHAnsi" w:eastAsiaTheme="minorEastAsia" w:hAnsiTheme="minorHAnsi" w:cstheme="minorBidi"/>
           <w:b/>
           <w:bCs/>
-          <w:color w:val="auto"/>
-          <w:sz w:val="24"/>
-          <w:szCs w:val="21"/>
         </w:rPr>
       </w:sdtEndPr>
       <w:sdtContent>
@@ -189,7 +191,7 @@
                 <w:noProof/>
                 <w:webHidden/>
               </w:rPr>
-              <w:t>2</w:t>
+              <w:t>5</w:t>
             </w:r>
             <w:r>
               <w:rPr>
@@ -257,7 +259,7 @@
                 <w:noProof/>
                 <w:webHidden/>
               </w:rPr>
-              <w:t>2</w:t>
+              <w:t>9</w:t>
             </w:r>
             <w:r>
               <w:rPr>
@@ -300,70 +302,17 @@
       </w:r>
     </w:p>
     <w:p>
-      <w:pPr>
-        <w:pStyle w:val="Titre1"/>
-      </w:pPr>
-      <w:bookmarkStart w:id="1" w:name="_Toc122261913"/>
-      <w:r>
-        <w:t>2 – Page d’inscription</w:t>
-      </w:r>
-      <w:bookmarkEnd w:id="1"/>
-      <w:r>
-        <w:t xml:space="preserve"> </w:t>
-      </w:r>
-    </w:p>
-    <w:p>
-      <w:pPr>
-        <w:pStyle w:val="Titre1"/>
-      </w:pPr>
-      <w:bookmarkStart w:id="2" w:name="_Toc122261914"/>
-      <w:r>
-        <w:t>3 – Page des produits</w:t>
-      </w:r>
-      <w:bookmarkEnd w:id="2"/>
-    </w:p>
-    <w:p>
-      <w:r>
-        <w:t xml:space="preserve">Plusieurs catégories et sous catégories de produits sont disponible sur le site que nous développons : </w:t>
-      </w:r>
-    </w:p>
-    <w:p>
-      <w:pPr>
-        <w:pStyle w:val="Lgende"/>
-        <w:keepNext/>
-      </w:pPr>
-      <w:r>
-        <w:t xml:space="preserve">Figure </w:t>
-      </w:r>
-      <w:r>
-        <w:fldChar w:fldCharType="begin"/>
-      </w:r>
-      <w:r>
-        <w:instrText xml:space="preserve"> SEQ Figure \* ARABIC </w:instrText>
-      </w:r>
-      <w:r>
-        <w:fldChar w:fldCharType="separate"/>
-      </w:r>
-      <w:r>
-        <w:rPr>
-          <w:noProof/>
-        </w:rPr>
-        <w:t>1</w:t>
-      </w:r>
-      <w:r>
-        <w:fldChar w:fldCharType="end"/>
-      </w:r>
-      <w:r>
-        <w:t xml:space="preserve"> : affichage des catégorie mères et certaines catégorie filles</w:t>
+      <w:r>
+        <w:t>Il est possible pour les utilisateurs de notre site de se connecter à un compte, ce qui leur permettra de gérer un panier ainsi que des commandes :</w:t>
       </w:r>
     </w:p>
     <w:p>
       <w:r>
         <w:drawing>
-          <wp:inline distT="0" distB="0" distL="0" distR="0" wp14:anchorId="279FE5B3" wp14:editId="75DC6074">
-            <wp:extent cx="5760720" cy="2625725"/>
-            <wp:effectExtent l="0" t="0" r="0" b="3175"/>
-            <wp:docPr id="1" name="Image 1"/>
+          <wp:inline distT="0" distB="0" distL="0" distR="0" wp14:anchorId="28FB8FB0" wp14:editId="518089AE">
+            <wp:extent cx="5760720" cy="4188460"/>
+            <wp:effectExtent l="0" t="0" r="0" b="2540"/>
+            <wp:docPr id="17" name="Image 17"/>
             <wp:cNvGraphicFramePr>
               <a:graphicFrameLocks xmlns:a="http://schemas.openxmlformats.org/drawingml/2006/main" noChangeAspect="1"/>
             </wp:cNvGraphicFramePr>
@@ -383,7 +332,7 @@
                   <pic:spPr>
                     <a:xfrm>
                       <a:off x="0" y="0"/>
-                      <a:ext cx="5760720" cy="2625725"/>
+                      <a:ext cx="5760720" cy="4188460"/>
                     </a:xfrm>
                     <a:prstGeom prst="rect">
                       <a:avLst/>
@@ -397,86 +346,50 @@
       </w:r>
     </w:p>
     <w:p>
-      <w:r>
-        <w:t xml:space="preserve">L’affichages des produits sera identiques tandis que les informations seront naturellement différentes : </w:t>
-      </w:r>
-    </w:p>
-    <w:p>
-      <w:pPr>
-        <w:pStyle w:val="Sous-titre"/>
-        <w:rPr>
-          <w:i/>
-        </w:rPr>
-      </w:pPr>
-      <w:r>
-        <w:rPr>
-          <w:i/>
-        </w:rPr>
-        <w:t xml:space="preserve">Dans cette </w:t>
-      </w:r>
-      <w:r>
-        <w:rPr>
-          <w:i/>
-        </w:rPr>
-        <w:t xml:space="preserve">exemple nous affichons les produits contenues dans la catégorie des fruits (vous remarquerez que les images ne sont pas encore correctes : en </w:t>
-      </w:r>
-      <w:r>
-        <w:rPr>
-          <w:i/>
-          <w:u w:val="single"/>
-        </w:rPr>
-        <w:t>cours de développement</w:t>
-      </w:r>
-      <w:r>
-        <w:rPr>
-          <w:i/>
+      <w:pPr>
+        <w:rPr>
+          <w:b/>
+        </w:rPr>
+      </w:pPr>
+      <w:r>
+        <w:t xml:space="preserve">Avant tout chose, nous devons crée une session en utilisant la méthode </w:t>
+      </w:r>
+      <w:proofErr w:type="spellStart"/>
+      <w:r>
+        <w:rPr>
+          <w:b/>
+        </w:rPr>
+        <w:t>session_</w:t>
+      </w:r>
+      <w:proofErr w:type="gramStart"/>
+      <w:r>
+        <w:rPr>
+          <w:b/>
+        </w:rPr>
+        <w:t>start</w:t>
+      </w:r>
+      <w:proofErr w:type="spellEnd"/>
+      <w:r>
+        <w:rPr>
+          <w:b/>
+        </w:rPr>
+        <w:t>(</w:t>
+      </w:r>
+      <w:proofErr w:type="gramEnd"/>
+      <w:r>
+        <w:rPr>
+          <w:b/>
         </w:rPr>
         <w:t>)</w:t>
       </w:r>
     </w:p>
     <w:p>
       <w:r>
-        <w:t xml:space="preserve"> </w:t>
-      </w:r>
-    </w:p>
-    <w:p>
-      <w:pPr>
-        <w:pStyle w:val="Lgende"/>
-        <w:keepNext/>
-      </w:pPr>
-      <w:r>
-        <w:lastRenderedPageBreak/>
-        <w:t xml:space="preserve">Figure </w:t>
-      </w:r>
-      <w:r>
-        <w:fldChar w:fldCharType="begin"/>
-      </w:r>
-      <w:r>
-        <w:instrText xml:space="preserve"> SEQ Figure \* ARABIC </w:instrText>
-      </w:r>
-      <w:r>
-        <w:fldChar w:fldCharType="separate"/>
-      </w:r>
-      <w:r>
-        <w:rPr>
-          <w:noProof/>
-        </w:rPr>
-        <w:t>2</w:t>
-      </w:r>
-      <w:r>
-        <w:fldChar w:fldCharType="end"/>
-      </w:r>
-      <w:r>
-        <w:t xml:space="preserve"> : affichages des produits et leurs informations</w:t>
-      </w:r>
-    </w:p>
-    <w:p>
-      <w:r>
         <w:drawing>
-          <wp:inline distT="0" distB="0" distL="0" distR="0" wp14:anchorId="318475F2" wp14:editId="46F0D056">
-            <wp:extent cx="5760720" cy="1998345"/>
-            <wp:effectExtent l="0" t="0" r="0" b="1905"/>
-            <wp:docPr id="2" name="Image 2"/>
+          <wp:inline distT="0" distB="0" distL="0" distR="0" wp14:anchorId="1E98C5A4" wp14:editId="4DAC4A0C">
+            <wp:extent cx="2690093" cy="769687"/>
+            <wp:effectExtent l="0" t="0" r="0" b="0"/>
+            <wp:docPr id="3" name="Image 3"/>
             <wp:cNvGraphicFramePr>
               <a:graphicFrameLocks xmlns:a="http://schemas.openxmlformats.org/drawingml/2006/main" noChangeAspect="1"/>
             </wp:cNvGraphicFramePr>
@@ -496,7 +409,7 @@
                   <pic:spPr>
                     <a:xfrm>
                       <a:off x="0" y="0"/>
-                      <a:ext cx="5760720" cy="1998345"/>
+                      <a:ext cx="2690093" cy="769687"/>
                     </a:xfrm>
                     <a:prstGeom prst="rect">
                       <a:avLst/>
@@ -511,24 +424,48 @@
     </w:p>
     <w:p>
       <w:r>
-        <w:t>Pour permettre l’affichage des produits ainsi que leurs informations, nous travaillons avec une base de donnée. Nous mettons donc en place des requêtes grâce au langages de programmation PHP</w:t>
-      </w:r>
-      <w:r>
-        <w:t>.</w:t>
-      </w:r>
-    </w:p>
-    <w:p>
-      <w:r>
-        <w:t xml:space="preserve">Dans un premier temps, nous incluons le fichier permettant la connexion à la base de donnée pour faire des requêtes dans celle-ci : </w:t>
+        <w:t>Ensuite, nous vérifions si les cookies existent et sont définie</w:t>
+      </w:r>
+      <w:r>
+        <w:t>s</w:t>
+      </w:r>
+      <w:r>
+        <w:t>. Si c’est le cas, non déclarons deux variables $login et $</w:t>
+      </w:r>
+      <w:proofErr w:type="spellStart"/>
+      <w:r>
+        <w:t>pwd</w:t>
+      </w:r>
+      <w:proofErr w:type="spellEnd"/>
+      <w:r>
+        <w:t xml:space="preserve"> qui pren</w:t>
+      </w:r>
+      <w:r>
+        <w:t>nent comme valeurs, celle</w:t>
+      </w:r>
+      <w:r>
+        <w:t xml:space="preserve"> contenues</w:t>
+      </w:r>
+      <w:r>
+        <w:t xml:space="preserve"> </w:t>
+      </w:r>
+      <w:r>
+        <w:t xml:space="preserve">dans </w:t>
+      </w:r>
+      <w:r>
+        <w:t>le cookie.</w:t>
+      </w:r>
+      <w:r>
+        <w:t xml:space="preserve"> </w:t>
       </w:r>
     </w:p>
     <w:p>
       <w:r>
         <w:drawing>
-          <wp:inline distT="0" distB="0" distL="0" distR="0" wp14:anchorId="2FD6B767" wp14:editId="66B4ACA6">
-            <wp:extent cx="4054191" cy="929721"/>
-            <wp:effectExtent l="0" t="0" r="3810" b="3810"/>
-            <wp:docPr id="7" name="Image 7"/>
+          <wp:inline distT="0" distB="0" distL="0" distR="0" wp14:anchorId="59EFCB24" wp14:editId="5F510077">
+            <wp:extent cx="5601185" cy="1691787"/>
+            <wp:effectExtent l="0" t="0" r="0" b="3810"/>
+            <wp:docPr id="4" name="Image 4"/>
             <wp:cNvGraphicFramePr>
               <a:graphicFrameLocks xmlns:a="http://schemas.openxmlformats.org/drawingml/2006/main" noChangeAspect="1"/>
             </wp:cNvGraphicFramePr>
@@ -548,7 +485,7 @@
                   <pic:spPr>
                     <a:xfrm>
                       <a:off x="0" y="0"/>
-                      <a:ext cx="4054191" cy="929721"/>
+                      <a:ext cx="5601185" cy="1691787"/>
                     </a:xfrm>
                     <a:prstGeom prst="rect">
                       <a:avLst/>
@@ -563,61 +500,54 @@
     </w:p>
     <w:p>
       <w:r>
-        <w:t xml:space="preserve">Ensuite, </w:t>
-      </w:r>
-      <w:r>
-        <w:t>selon le lien que l’utilisateur aura sélectionné, nous envoyons des paramètres dans l’</w:t>
-      </w:r>
-      <w:r>
-        <w:t xml:space="preserve">URL </w:t>
-      </w:r>
-      <w:r>
-        <w:t>:</w:t>
-      </w:r>
-    </w:p>
-    <w:p>
-      <w:pPr>
-        <w:pStyle w:val="Lgende"/>
-        <w:keepNext/>
-      </w:pPr>
-      <w:r>
         <w:lastRenderedPageBreak/>
-        <w:t xml:space="preserve">Figure </w:t>
-      </w:r>
-      <w:r>
-        <w:fldChar w:fldCharType="begin"/>
-      </w:r>
-      <w:r>
-        <w:instrText xml:space="preserve"> SEQ Figure \* ARABIC </w:instrText>
-      </w:r>
-      <w:r>
-        <w:fldChar w:fldCharType="separate"/>
-      </w:r>
-      <w:r>
-        <w:rPr>
-          <w:noProof/>
-        </w:rPr>
-        <w:t>7</w:t>
-      </w:r>
-      <w:r>
-        <w:fldChar w:fldCharType="end"/>
-      </w:r>
-      <w:r>
-        <w:t xml:space="preserve"> : code source du </w:t>
-      </w:r>
-      <w:proofErr w:type="spellStart"/>
-      <w:r>
-        <w:t>header.php</w:t>
-      </w:r>
-      <w:proofErr w:type="spellEnd"/>
-    </w:p>
-    <w:p>
+        <w:t xml:space="preserve">Pour permettre la connexion d’un utilisateur à un compte, nous mettons en place un formulaire contenant un champ dans lequel l’utilisateur entrera le nom du compte </w:t>
+      </w:r>
+      <w:r>
+        <w:t>auquel il veut se connecter</w:t>
+      </w:r>
+      <w:r>
+        <w:t xml:space="preserve"> et un autre champ dans lequel il entrera le mot de passe de ce compte</w:t>
+      </w:r>
+      <w:r>
+        <w:t xml:space="preserve">, </w:t>
+      </w:r>
+      <w:r>
+        <w:t>à noter que se</w:t>
+      </w:r>
+      <w:r>
+        <w:t>s</w:t>
+      </w:r>
+      <w:r>
+        <w:t xml:space="preserve"> champ</w:t>
+      </w:r>
+      <w:r>
+        <w:t>s seront</w:t>
+      </w:r>
+      <w:r>
+        <w:t xml:space="preserve"> </w:t>
+      </w:r>
+      <w:r>
+        <w:t>remplis</w:t>
+      </w:r>
+      <w:r>
+        <w:t xml:space="preserve"> automatiquement si un cookie e</w:t>
+      </w:r>
+      <w:r>
+        <w:t>s</w:t>
+      </w:r>
+      <w:r>
+        <w:t>t présen</w:t>
+      </w:r>
+      <w:r>
+        <w:t>t :</w:t>
+      </w:r>
       <w:r>
         <w:drawing>
-          <wp:inline distT="0" distB="0" distL="0" distR="0" wp14:anchorId="5806F9B3" wp14:editId="1EA63FEA">
-            <wp:extent cx="5760720" cy="4042410"/>
-            <wp:effectExtent l="0" t="0" r="0" b="0"/>
-            <wp:docPr id="8" name="Image 8"/>
+          <wp:inline distT="0" distB="0" distL="0" distR="0" wp14:anchorId="1357EF97" wp14:editId="229251A0">
+            <wp:extent cx="5760720" cy="1687830"/>
+            <wp:effectExtent l="0" t="0" r="0" b="7620"/>
+            <wp:docPr id="5" name="Image 5"/>
             <wp:cNvGraphicFramePr>
               <a:graphicFrameLocks xmlns:a="http://schemas.openxmlformats.org/drawingml/2006/main" noChangeAspect="1"/>
             </wp:cNvGraphicFramePr>
@@ -637,7 +567,7 @@
                   <pic:spPr>
                     <a:xfrm>
                       <a:off x="0" y="0"/>
-                      <a:ext cx="5760720" cy="4042410"/>
+                      <a:ext cx="5760720" cy="1687830"/>
                     </a:xfrm>
                     <a:prstGeom prst="rect">
                       <a:avLst/>
@@ -652,73 +582,49 @@
     </w:p>
     <w:p>
       <w:r>
-        <w:t xml:space="preserve"> Cela permet, dans la page </w:t>
+        <w:t>Ce formulaire sera traité dan</w:t>
+      </w:r>
+      <w:r>
+        <w:t xml:space="preserve">s le fichier </w:t>
       </w:r>
       <w:proofErr w:type="spellStart"/>
       <w:r>
-        <w:t>produit.php</w:t>
+        <w:t>TraitConnexion.php</w:t>
       </w:r>
       <w:proofErr w:type="spellEnd"/>
       <w:r>
-        <w:t xml:space="preserve"> de vérifier quels liens l’utilisateur à </w:t>
-      </w:r>
-      <w:r>
-        <w:t>sélectionné</w:t>
-      </w:r>
-      <w:r>
-        <w:t xml:space="preserve"> et </w:t>
-      </w:r>
-      <w:r>
-        <w:t>donc</w:t>
-      </w:r>
-      <w:r>
-        <w:t xml:space="preserve"> mettre en place une requête différente </w:t>
-      </w:r>
-      <w:r>
-        <w:t xml:space="preserve">selon son choix </w:t>
-      </w:r>
-      <w:r>
-        <w:t xml:space="preserve">: </w:t>
-      </w:r>
-    </w:p>
-    <w:p>
-      <w:pPr>
-        <w:pStyle w:val="Lgende"/>
-        <w:keepNext/>
-      </w:pPr>
-      <w:r>
-        <w:lastRenderedPageBreak/>
-        <w:t xml:space="preserve">Figure </w:t>
-      </w:r>
-      <w:r>
-        <w:fldChar w:fldCharType="begin"/>
-      </w:r>
-      <w:r>
-        <w:instrText xml:space="preserve"> SEQ Figure \* ARABIC </w:instrText>
-      </w:r>
-      <w:r>
-        <w:fldChar w:fldCharType="separate"/>
-      </w:r>
-      <w:r>
-        <w:rPr>
-          <w:noProof/>
-        </w:rPr>
-        <w:t>8</w:t>
-      </w:r>
-      <w:r>
-        <w:fldChar w:fldCharType="end"/>
-      </w:r>
-      <w:r>
-        <w:t xml:space="preserve"> : 2 requêtes différentes en fonction du liens cliquer ou de la recherche effectuée</w:t>
+        <w:t xml:space="preserve">. </w:t>
+      </w:r>
+    </w:p>
+    <w:p>
+      <w:r>
+        <w:t>Nous vérifions dans un premier temps que les champs ont bien étaient rempli</w:t>
+      </w:r>
+      <w:r>
+        <w:t>s</w:t>
+      </w:r>
+      <w:r>
+        <w:t xml:space="preserve">. </w:t>
+      </w:r>
+    </w:p>
+    <w:p>
+      <w:r>
+        <w:t>Par la suite nous incluons le fichier nous permettant de nous connecter à la base de donnée</w:t>
+      </w:r>
+      <w:r>
+        <w:t>s</w:t>
+      </w:r>
+      <w:r>
+        <w:t> :</w:t>
       </w:r>
     </w:p>
     <w:p>
       <w:r>
         <w:drawing>
-          <wp:inline distT="0" distB="0" distL="0" distR="0" wp14:anchorId="166F870F" wp14:editId="521EA992">
-            <wp:extent cx="3901778" cy="5082980"/>
-            <wp:effectExtent l="0" t="0" r="3810" b="3810"/>
-            <wp:docPr id="9" name="Image 9"/>
+          <wp:inline distT="0" distB="0" distL="0" distR="0" wp14:anchorId="0295E31B" wp14:editId="10864430">
+            <wp:extent cx="4816257" cy="960203"/>
+            <wp:effectExtent l="0" t="0" r="3810" b="0"/>
+            <wp:docPr id="6" name="Image 6"/>
             <wp:cNvGraphicFramePr>
               <a:graphicFrameLocks xmlns:a="http://schemas.openxmlformats.org/drawingml/2006/main" noChangeAspect="1"/>
             </wp:cNvGraphicFramePr>
@@ -738,7 +644,7 @@
                   <pic:spPr>
                     <a:xfrm>
                       <a:off x="0" y="0"/>
-                      <a:ext cx="3901778" cy="5082980"/>
+                      <a:ext cx="4816257" cy="960203"/>
                     </a:xfrm>
                     <a:prstGeom prst="rect">
                       <a:avLst/>
@@ -753,19 +659,51 @@
     </w:p>
     <w:p>
       <w:r>
-        <w:t>Par la suite, nous préparons puis exécutons la requête</w:t>
-      </w:r>
-      <w:r>
-        <w:t> :</w:t>
+        <w:t xml:space="preserve">Nous </w:t>
+      </w:r>
+      <w:r>
+        <w:t>créons</w:t>
+      </w:r>
+      <w:r>
+        <w:t xml:space="preserve"> par la suite deux variables prenant comme valeurs celle de l’email et du mot de passe en utilisant les méthodes </w:t>
+      </w:r>
+      <w:proofErr w:type="spellStart"/>
+      <w:proofErr w:type="gramStart"/>
+      <w:r>
+        <w:t>htmlspecialchars</w:t>
+      </w:r>
+      <w:proofErr w:type="spellEnd"/>
+      <w:r>
+        <w:t>(</w:t>
+      </w:r>
+      <w:proofErr w:type="gramEnd"/>
+      <w:r>
+        <w:t xml:space="preserve">) ainsi que </w:t>
+      </w:r>
+      <w:proofErr w:type="spellStart"/>
+      <w:r>
+        <w:t>password_hash</w:t>
+      </w:r>
+      <w:proofErr w:type="spellEnd"/>
+      <w:r>
+        <w:t xml:space="preserve">() qui permettent respectivement de sécurisé notre site contre les attaques XSS ainsi que de </w:t>
+      </w:r>
+      <w:proofErr w:type="spellStart"/>
+      <w:r>
+        <w:t>hasher</w:t>
+      </w:r>
+      <w:proofErr w:type="spellEnd"/>
+      <w:r>
+        <w:t xml:space="preserve"> le mot de passe pour ne pas le stocker en clair. : </w:t>
       </w:r>
     </w:p>
     <w:p>
       <w:r>
         <w:drawing>
-          <wp:inline distT="0" distB="0" distL="0" distR="0" wp14:anchorId="6AACBF48" wp14:editId="4B779AE0">
-            <wp:extent cx="3993226" cy="823031"/>
-            <wp:effectExtent l="0" t="0" r="7620" b="0"/>
-            <wp:docPr id="10" name="Image 10"/>
+          <wp:inline distT="0" distB="0" distL="0" distR="0" wp14:anchorId="2B5AD86B" wp14:editId="5F0432F0">
+            <wp:extent cx="5760720" cy="558165"/>
+            <wp:effectExtent l="0" t="0" r="0" b="0"/>
+            <wp:docPr id="12" name="Image 12"/>
             <wp:cNvGraphicFramePr>
               <a:graphicFrameLocks xmlns:a="http://schemas.openxmlformats.org/drawingml/2006/main" noChangeAspect="1"/>
             </wp:cNvGraphicFramePr>
@@ -785,7 +723,7 @@
                   <pic:spPr>
                     <a:xfrm>
                       <a:off x="0" y="0"/>
-                      <a:ext cx="3993226" cy="823031"/>
+                      <a:ext cx="5760720" cy="558165"/>
                     </a:xfrm>
                     <a:prstGeom prst="rect">
                       <a:avLst/>
@@ -800,17 +738,23 @@
     </w:p>
     <w:p>
       <w:r>
-        <w:t>Et nous parcours le curseur de la requête pour afficher les différents produits :</w:t>
+        <w:t xml:space="preserve">Par la suite, nous préparons et exécutons une requête </w:t>
+      </w:r>
+      <w:r>
+        <w:t>SQL</w:t>
+      </w:r>
+      <w:r>
+        <w:t xml:space="preserve"> qui recherche l’adresse mail et le mot de passe taper par l’utilisateur précédemment dans la base de donnée. Cela permet d’une part de vérifier que l’utilisateur possède bien un compte à cette adresse mail et d’une autre part que le mot de passe correspond bien à cette adresse mail :</w:t>
       </w:r>
     </w:p>
     <w:p>
       <w:r>
         <w:lastRenderedPageBreak/>
         <w:drawing>
-          <wp:inline distT="0" distB="0" distL="0" distR="0" wp14:anchorId="318E9846" wp14:editId="749FFC38">
-            <wp:extent cx="5760720" cy="3683635"/>
+          <wp:inline distT="0" distB="0" distL="0" distR="0" wp14:anchorId="668088EA" wp14:editId="2EECF82C">
+            <wp:extent cx="5760720" cy="2352040"/>
             <wp:effectExtent l="0" t="0" r="0" b="0"/>
-            <wp:docPr id="11" name="Image 11"/>
+            <wp:docPr id="13" name="Image 13"/>
             <wp:cNvGraphicFramePr>
               <a:graphicFrameLocks xmlns:a="http://schemas.openxmlformats.org/drawingml/2006/main" noChangeAspect="1"/>
             </wp:cNvGraphicFramePr>
@@ -830,6 +774,1252 @@
                   <pic:spPr>
                     <a:xfrm>
                       <a:off x="0" y="0"/>
+                      <a:ext cx="5760720" cy="2352040"/>
+                    </a:xfrm>
+                    <a:prstGeom prst="rect">
+                      <a:avLst/>
+                    </a:prstGeom>
+                  </pic:spPr>
+                </pic:pic>
+              </a:graphicData>
+            </a:graphic>
+          </wp:inline>
+        </w:drawing>
+      </w:r>
+    </w:p>
+    <w:p>
+      <w:r>
+        <w:t xml:space="preserve">Pour vérifier la validité du mot de passe renseigner par l’utilisateur, nous vérifions dans un premier temps que celui-ci n’est pas vide. Dans un second temps, nous utilisons la fonction </w:t>
+      </w:r>
+      <w:proofErr w:type="spellStart"/>
+      <w:r>
+        <w:t>password_</w:t>
+      </w:r>
+      <w:proofErr w:type="gramStart"/>
+      <w:r>
+        <w:t>verify</w:t>
+      </w:r>
+      <w:proofErr w:type="spellEnd"/>
+      <w:r>
+        <w:t>(</w:t>
+      </w:r>
+      <w:proofErr w:type="gramEnd"/>
+      <w:r>
+        <w:t>) qui devrait renvoyer 1 si ils sont identiques.</w:t>
+      </w:r>
+    </w:p>
+    <w:p>
+      <w:r>
+        <w:t xml:space="preserve">Si </w:t>
+      </w:r>
+      <w:r>
+        <w:t>la vérification</w:t>
+      </w:r>
+      <w:r>
+        <w:t xml:space="preserve"> est un succès, dans le cas où l’utilisateur aurait sélectionner le bouton « se souvenir de moi » nous créons</w:t>
+      </w:r>
+      <w:r>
+        <w:t xml:space="preserve"> </w:t>
+      </w:r>
+      <w:r>
+        <w:t xml:space="preserve">2 cookies qui seront utilisés respectivement pour le mot de passe et pour le mail : </w:t>
+      </w:r>
+    </w:p>
+    <w:p>
+      <w:r>
+        <w:drawing>
+          <wp:inline distT="0" distB="0" distL="0" distR="0" wp14:anchorId="60802C67" wp14:editId="7C776B15">
+            <wp:extent cx="5303980" cy="2377646"/>
+            <wp:effectExtent l="0" t="0" r="0" b="3810"/>
+            <wp:docPr id="14" name="Image 14"/>
+            <wp:cNvGraphicFramePr>
+              <a:graphicFrameLocks xmlns:a="http://schemas.openxmlformats.org/drawingml/2006/main" noChangeAspect="1"/>
+            </wp:cNvGraphicFramePr>
+            <a:graphic xmlns:a="http://schemas.openxmlformats.org/drawingml/2006/main">
+              <a:graphicData uri="http://schemas.openxmlformats.org/drawingml/2006/picture">
+                <pic:pic xmlns:pic="http://schemas.openxmlformats.org/drawingml/2006/picture">
+                  <pic:nvPicPr>
+                    <pic:cNvPr id="1" name=""/>
+                    <pic:cNvPicPr/>
+                  </pic:nvPicPr>
+                  <pic:blipFill>
+                    <a:blip r:embed="rId15"/>
+                    <a:stretch>
+                      <a:fillRect/>
+                    </a:stretch>
+                  </pic:blipFill>
+                  <pic:spPr>
+                    <a:xfrm>
+                      <a:off x="0" y="0"/>
+                      <a:ext cx="5303980" cy="2377646"/>
+                    </a:xfrm>
+                    <a:prstGeom prst="rect">
+                      <a:avLst/>
+                    </a:prstGeom>
+                  </pic:spPr>
+                </pic:pic>
+              </a:graphicData>
+            </a:graphic>
+          </wp:inline>
+        </w:drawing>
+      </w:r>
+    </w:p>
+    <w:p>
+      <w:pPr>
+        <w:rPr>
+          <w:rFonts w:ascii="Arial" w:hAnsi="Arial" w:cs="Arial"/>
+          <w:color w:val="000000"/>
+          <w:sz w:val="22"/>
+          <w:szCs w:val="22"/>
+        </w:rPr>
+      </w:pPr>
+      <w:r>
+        <w:t xml:space="preserve">Par la suite nous préparons et exécutons une requête permettant d’obtenir toutes les informations du compte que nous allons ranger dans des SUPER VARIABLES : $_SESSION. </w:t>
+      </w:r>
+      <w:r>
+        <w:rPr>
+          <w:rFonts w:ascii="Arial" w:hAnsi="Arial" w:cs="Arial"/>
+          <w:color w:val="000000"/>
+          <w:sz w:val="22"/>
+          <w:szCs w:val="22"/>
+        </w:rPr>
+        <w:t xml:space="preserve">Nous </w:t>
+      </w:r>
+      <w:r>
+        <w:rPr>
+          <w:rFonts w:ascii="Arial" w:hAnsi="Arial" w:cs="Arial"/>
+          <w:color w:val="000000"/>
+          <w:sz w:val="22"/>
+          <w:szCs w:val="22"/>
+        </w:rPr>
+        <w:t xml:space="preserve">les </w:t>
+      </w:r>
+      <w:r>
+        <w:rPr>
+          <w:rFonts w:ascii="Arial" w:hAnsi="Arial" w:cs="Arial"/>
+          <w:color w:val="000000"/>
+          <w:sz w:val="22"/>
+          <w:szCs w:val="22"/>
+        </w:rPr>
+        <w:t>utiliserons plus tard dans future page pour le compte du client</w:t>
+      </w:r>
+      <w:r>
+        <w:rPr>
+          <w:rFonts w:ascii="Arial" w:hAnsi="Arial" w:cs="Arial"/>
+          <w:color w:val="000000"/>
+          <w:sz w:val="22"/>
+          <w:szCs w:val="22"/>
+        </w:rPr>
+        <w:t xml:space="preserve"> : </w:t>
+      </w:r>
+    </w:p>
+    <w:p>
+      <w:r>
+        <w:lastRenderedPageBreak/>
+        <w:drawing>
+          <wp:inline distT="0" distB="0" distL="0" distR="0" wp14:anchorId="53EFD347" wp14:editId="5288A9F0">
+            <wp:extent cx="5547841" cy="3551228"/>
+            <wp:effectExtent l="0" t="0" r="0" b="0"/>
+            <wp:docPr id="16" name="Image 16"/>
+            <wp:cNvGraphicFramePr>
+              <a:graphicFrameLocks xmlns:a="http://schemas.openxmlformats.org/drawingml/2006/main" noChangeAspect="1"/>
+            </wp:cNvGraphicFramePr>
+            <a:graphic xmlns:a="http://schemas.openxmlformats.org/drawingml/2006/main">
+              <a:graphicData uri="http://schemas.openxmlformats.org/drawingml/2006/picture">
+                <pic:pic xmlns:pic="http://schemas.openxmlformats.org/drawingml/2006/picture">
+                  <pic:nvPicPr>
+                    <pic:cNvPr id="1" name=""/>
+                    <pic:cNvPicPr/>
+                  </pic:nvPicPr>
+                  <pic:blipFill>
+                    <a:blip r:embed="rId16"/>
+                    <a:stretch>
+                      <a:fillRect/>
+                    </a:stretch>
+                  </pic:blipFill>
+                  <pic:spPr>
+                    <a:xfrm>
+                      <a:off x="0" y="0"/>
+                      <a:ext cx="5547841" cy="3551228"/>
+                    </a:xfrm>
+                    <a:prstGeom prst="rect">
+                      <a:avLst/>
+                    </a:prstGeom>
+                  </pic:spPr>
+                </pic:pic>
+              </a:graphicData>
+            </a:graphic>
+          </wp:inline>
+        </w:drawing>
+      </w:r>
+    </w:p>
+    <w:p/>
+    <w:p>
+      <w:pPr>
+        <w:pStyle w:val="Titre1"/>
+      </w:pPr>
+      <w:bookmarkStart w:id="1" w:name="_Toc122261913"/>
+      <w:r>
+        <w:t>2 – Page d’inscription</w:t>
+      </w:r>
+      <w:bookmarkEnd w:id="1"/>
+      <w:r>
+        <w:t xml:space="preserve"> </w:t>
+      </w:r>
+    </w:p>
+    <w:p>
+      <w:r>
+        <w:t xml:space="preserve">Naturellement, </w:t>
+      </w:r>
+      <w:proofErr w:type="gramStart"/>
+      <w:r>
+        <w:t>si il</w:t>
+      </w:r>
+      <w:proofErr w:type="gramEnd"/>
+      <w:r>
+        <w:t xml:space="preserve"> est possible de </w:t>
+      </w:r>
+      <w:proofErr w:type="spellStart"/>
+      <w:r>
+        <w:t>ce</w:t>
+      </w:r>
+      <w:proofErr w:type="spellEnd"/>
+      <w:r>
+        <w:t xml:space="preserve"> connecter à un compte sur le site, il est possible aussi pour les utilisateurs de crée leur compte si ce n’est pas déjà fait :</w:t>
+      </w:r>
+    </w:p>
+    <w:p>
+      <w:r>
+        <w:lastRenderedPageBreak/>
+        <w:t xml:space="preserve"> </w:t>
+      </w:r>
+      <w:r>
+        <w:drawing>
+          <wp:inline distT="0" distB="0" distL="0" distR="0" wp14:anchorId="5D24ABFE" wp14:editId="2215D943">
+            <wp:extent cx="5760720" cy="5390515"/>
+            <wp:effectExtent l="0" t="0" r="0" b="635"/>
+            <wp:docPr id="18" name="Image 18"/>
+            <wp:cNvGraphicFramePr>
+              <a:graphicFrameLocks xmlns:a="http://schemas.openxmlformats.org/drawingml/2006/main" noChangeAspect="1"/>
+            </wp:cNvGraphicFramePr>
+            <a:graphic xmlns:a="http://schemas.openxmlformats.org/drawingml/2006/main">
+              <a:graphicData uri="http://schemas.openxmlformats.org/drawingml/2006/picture">
+                <pic:pic xmlns:pic="http://schemas.openxmlformats.org/drawingml/2006/picture">
+                  <pic:nvPicPr>
+                    <pic:cNvPr id="1" name=""/>
+                    <pic:cNvPicPr/>
+                  </pic:nvPicPr>
+                  <pic:blipFill>
+                    <a:blip r:embed="rId17"/>
+                    <a:stretch>
+                      <a:fillRect/>
+                    </a:stretch>
+                  </pic:blipFill>
+                  <pic:spPr>
+                    <a:xfrm>
+                      <a:off x="0" y="0"/>
+                      <a:ext cx="5760720" cy="5390515"/>
+                    </a:xfrm>
+                    <a:prstGeom prst="rect">
+                      <a:avLst/>
+                    </a:prstGeom>
+                  </pic:spPr>
+                </pic:pic>
+              </a:graphicData>
+            </a:graphic>
+          </wp:inline>
+        </w:drawing>
+      </w:r>
+    </w:p>
+    <w:p>
+      <w:r>
+        <w:t xml:space="preserve">Dans ce formulaire de </w:t>
+      </w:r>
+      <w:proofErr w:type="spellStart"/>
+      <w:r>
+        <w:t>connection</w:t>
+      </w:r>
+      <w:proofErr w:type="spellEnd"/>
+      <w:r>
+        <w:t xml:space="preserve"> plusieurs champs de saisies sont présent permettant respectivement à l’utilisateur d’enregistrer un nom, un prénom, une adresse mail ainsi qu’un mot de passe pour son compte : </w:t>
+      </w:r>
+    </w:p>
+    <w:p>
+      <w:r>
+        <w:lastRenderedPageBreak/>
+        <w:drawing>
+          <wp:inline distT="0" distB="0" distL="0" distR="0" wp14:anchorId="06D087CA" wp14:editId="3E63582B">
+            <wp:extent cx="5760720" cy="2455545"/>
+            <wp:effectExtent l="0" t="0" r="0" b="1905"/>
+            <wp:docPr id="19" name="Image 19"/>
+            <wp:cNvGraphicFramePr>
+              <a:graphicFrameLocks xmlns:a="http://schemas.openxmlformats.org/drawingml/2006/main" noChangeAspect="1"/>
+            </wp:cNvGraphicFramePr>
+            <a:graphic xmlns:a="http://schemas.openxmlformats.org/drawingml/2006/main">
+              <a:graphicData uri="http://schemas.openxmlformats.org/drawingml/2006/picture">
+                <pic:pic xmlns:pic="http://schemas.openxmlformats.org/drawingml/2006/picture">
+                  <pic:nvPicPr>
+                    <pic:cNvPr id="1" name=""/>
+                    <pic:cNvPicPr/>
+                  </pic:nvPicPr>
+                  <pic:blipFill>
+                    <a:blip r:embed="rId18"/>
+                    <a:stretch>
+                      <a:fillRect/>
+                    </a:stretch>
+                  </pic:blipFill>
+                  <pic:spPr>
+                    <a:xfrm>
+                      <a:off x="0" y="0"/>
+                      <a:ext cx="5760720" cy="2455545"/>
+                    </a:xfrm>
+                    <a:prstGeom prst="rect">
+                      <a:avLst/>
+                    </a:prstGeom>
+                  </pic:spPr>
+                </pic:pic>
+              </a:graphicData>
+            </a:graphic>
+          </wp:inline>
+        </w:drawing>
+      </w:r>
+    </w:p>
+    <w:p>
+      <w:r>
+        <w:t>Pour traiter ce formulaire d’inscription, dans un premier temps nous incluons le fichier permettant de se connecter à la base de donnée :</w:t>
+      </w:r>
+    </w:p>
+    <w:p>
+      <w:r>
+        <w:drawing>
+          <wp:inline distT="0" distB="0" distL="0" distR="0" wp14:anchorId="3E09DAD4" wp14:editId="39D8E680">
+            <wp:extent cx="3680779" cy="647756"/>
+            <wp:effectExtent l="0" t="0" r="0" b="0"/>
+            <wp:docPr id="20" name="Image 20"/>
+            <wp:cNvGraphicFramePr>
+              <a:graphicFrameLocks xmlns:a="http://schemas.openxmlformats.org/drawingml/2006/main" noChangeAspect="1"/>
+            </wp:cNvGraphicFramePr>
+            <a:graphic xmlns:a="http://schemas.openxmlformats.org/drawingml/2006/main">
+              <a:graphicData uri="http://schemas.openxmlformats.org/drawingml/2006/picture">
+                <pic:pic xmlns:pic="http://schemas.openxmlformats.org/drawingml/2006/picture">
+                  <pic:nvPicPr>
+                    <pic:cNvPr id="1" name=""/>
+                    <pic:cNvPicPr/>
+                  </pic:nvPicPr>
+                  <pic:blipFill>
+                    <a:blip r:embed="rId19"/>
+                    <a:stretch>
+                      <a:fillRect/>
+                    </a:stretch>
+                  </pic:blipFill>
+                  <pic:spPr>
+                    <a:xfrm>
+                      <a:off x="0" y="0"/>
+                      <a:ext cx="3680779" cy="647756"/>
+                    </a:xfrm>
+                    <a:prstGeom prst="rect">
+                      <a:avLst/>
+                    </a:prstGeom>
+                  </pic:spPr>
+                </pic:pic>
+              </a:graphicData>
+            </a:graphic>
+          </wp:inline>
+        </w:drawing>
+      </w:r>
+    </w:p>
+    <w:p>
+      <w:r>
+        <w:t>Ensuite, nous vérifions que les différents champs ont étés saisies. Si c’est le cas, nous préparons et exécutons une requête permettant de vérifier si un compte a déjà été créée avec ses informations :</w:t>
+      </w:r>
+    </w:p>
+    <w:p>
+      <w:r>
+        <w:drawing>
+          <wp:inline distT="0" distB="0" distL="0" distR="0" wp14:anchorId="0CBF32B2" wp14:editId="3E742647">
+            <wp:extent cx="5760720" cy="1722755"/>
+            <wp:effectExtent l="0" t="0" r="0" b="0"/>
+            <wp:docPr id="21" name="Image 21"/>
+            <wp:cNvGraphicFramePr>
+              <a:graphicFrameLocks xmlns:a="http://schemas.openxmlformats.org/drawingml/2006/main" noChangeAspect="1"/>
+            </wp:cNvGraphicFramePr>
+            <a:graphic xmlns:a="http://schemas.openxmlformats.org/drawingml/2006/main">
+              <a:graphicData uri="http://schemas.openxmlformats.org/drawingml/2006/picture">
+                <pic:pic xmlns:pic="http://schemas.openxmlformats.org/drawingml/2006/picture">
+                  <pic:nvPicPr>
+                    <pic:cNvPr id="1" name=""/>
+                    <pic:cNvPicPr/>
+                  </pic:nvPicPr>
+                  <pic:blipFill>
+                    <a:blip r:embed="rId20"/>
+                    <a:stretch>
+                      <a:fillRect/>
+                    </a:stretch>
+                  </pic:blipFill>
+                  <pic:spPr>
+                    <a:xfrm>
+                      <a:off x="0" y="0"/>
+                      <a:ext cx="5760720" cy="1722755"/>
+                    </a:xfrm>
+                    <a:prstGeom prst="rect">
+                      <a:avLst/>
+                    </a:prstGeom>
+                  </pic:spPr>
+                </pic:pic>
+              </a:graphicData>
+            </a:graphic>
+          </wp:inline>
+        </w:drawing>
+      </w:r>
+    </w:p>
+    <w:p>
+      <w:r>
+        <w:t>Par la suite, nous mettons en place une REGEX permettant de vérifier que les saisies sont correctes. Ainsi, le nom et le prénom ne doivent contenir que des lettres (</w:t>
+      </w:r>
+      <w:proofErr w:type="gramStart"/>
+      <w:r>
+        <w:t>les accent</w:t>
+      </w:r>
+      <w:proofErr w:type="gramEnd"/>
+      <w:r>
+        <w:t xml:space="preserve"> et le tiret sont accepter), l’adresse mail doit contenir un @ et le mot de passe doit au minimum contenir 8 caractères en sachant qu’il doit contenir au minimum : 1 majuscule, 1 minuscule ainsi qu’un caractère spécial pour plus de sécurité :</w:t>
+      </w:r>
+    </w:p>
+    <w:p>
+      <w:r>
+        <w:lastRenderedPageBreak/>
+        <w:drawing>
+          <wp:inline distT="0" distB="0" distL="0" distR="0" wp14:anchorId="66CA7E80" wp14:editId="5836D3ED">
+            <wp:extent cx="5760720" cy="2571115"/>
+            <wp:effectExtent l="0" t="0" r="0" b="635"/>
+            <wp:docPr id="22" name="Image 22"/>
+            <wp:cNvGraphicFramePr>
+              <a:graphicFrameLocks xmlns:a="http://schemas.openxmlformats.org/drawingml/2006/main" noChangeAspect="1"/>
+            </wp:cNvGraphicFramePr>
+            <a:graphic xmlns:a="http://schemas.openxmlformats.org/drawingml/2006/main">
+              <a:graphicData uri="http://schemas.openxmlformats.org/drawingml/2006/picture">
+                <pic:pic xmlns:pic="http://schemas.openxmlformats.org/drawingml/2006/picture">
+                  <pic:nvPicPr>
+                    <pic:cNvPr id="1" name=""/>
+                    <pic:cNvPicPr/>
+                  </pic:nvPicPr>
+                  <pic:blipFill>
+                    <a:blip r:embed="rId21"/>
+                    <a:stretch>
+                      <a:fillRect/>
+                    </a:stretch>
+                  </pic:blipFill>
+                  <pic:spPr>
+                    <a:xfrm>
+                      <a:off x="0" y="0"/>
+                      <a:ext cx="5760720" cy="2571115"/>
+                    </a:xfrm>
+                    <a:prstGeom prst="rect">
+                      <a:avLst/>
+                    </a:prstGeom>
+                  </pic:spPr>
+                </pic:pic>
+              </a:graphicData>
+            </a:graphic>
+          </wp:inline>
+        </w:drawing>
+      </w:r>
+    </w:p>
+    <w:p>
+      <w:r>
+        <w:t>Lorsque les vérifications ont étés effectuer, nous préparons et exécutons une requête permettant de crée ce nouveau compte dans la base de donné.</w:t>
+      </w:r>
+    </w:p>
+    <w:p>
+      <w:pPr>
+        <w:rPr>
+          <w:rFonts w:ascii="Arial" w:hAnsi="Arial" w:cs="Arial"/>
+          <w:color w:val="000000"/>
+          <w:sz w:val="22"/>
+          <w:szCs w:val="22"/>
+        </w:rPr>
+      </w:pPr>
+      <w:r>
+        <w:rPr>
+          <w:rFonts w:ascii="Arial" w:hAnsi="Arial" w:cs="Arial"/>
+          <w:color w:val="000000"/>
+          <w:sz w:val="22"/>
+          <w:szCs w:val="22"/>
+        </w:rPr>
+        <w:t>Dans l</w:t>
+      </w:r>
+      <w:r>
+        <w:rPr>
+          <w:rFonts w:ascii="Arial" w:hAnsi="Arial" w:cs="Arial"/>
+          <w:color w:val="000000"/>
+          <w:sz w:val="22"/>
+          <w:szCs w:val="22"/>
+        </w:rPr>
+        <w:t xml:space="preserve">a première </w:t>
+      </w:r>
+      <w:r>
+        <w:rPr>
+          <w:rFonts w:ascii="Arial" w:hAnsi="Arial" w:cs="Arial"/>
+          <w:color w:val="000000"/>
+          <w:sz w:val="22"/>
+          <w:szCs w:val="22"/>
+        </w:rPr>
+        <w:t>partie de cette requête, nous</w:t>
+      </w:r>
+      <w:r>
+        <w:rPr>
+          <w:rFonts w:ascii="Arial" w:hAnsi="Arial" w:cs="Arial"/>
+          <w:color w:val="000000"/>
+          <w:sz w:val="22"/>
+          <w:szCs w:val="22"/>
+        </w:rPr>
+        <w:t xml:space="preserve"> écrirons la requête SQL</w:t>
+      </w:r>
+      <w:r>
+        <w:rPr>
+          <w:rFonts w:ascii="Arial" w:hAnsi="Arial" w:cs="Arial"/>
+          <w:color w:val="000000"/>
+          <w:sz w:val="22"/>
+          <w:szCs w:val="22"/>
+        </w:rPr>
+        <w:t xml:space="preserve">. Nous devons donner </w:t>
+      </w:r>
+      <w:r>
+        <w:rPr>
+          <w:rFonts w:ascii="Arial" w:hAnsi="Arial" w:cs="Arial"/>
+          <w:color w:val="000000"/>
+          <w:sz w:val="22"/>
+          <w:szCs w:val="22"/>
+        </w:rPr>
+        <w:t>des noms pour chaque valeur à insérer dans la requête. Nous avons donc créé le nombre de variables nécessaire pour insérer un client dans notre cas 7. Puis ensuite nous allons associer chaque valeur à insérer avec une variable. Puis nous exécutons la requête, faisons une redirection si la requêtes fonctionne</w:t>
+      </w:r>
+      <w:r>
+        <w:rPr>
+          <w:rFonts w:ascii="Arial" w:hAnsi="Arial" w:cs="Arial"/>
+          <w:color w:val="000000"/>
+          <w:sz w:val="22"/>
+          <w:szCs w:val="22"/>
+        </w:rPr>
+        <w:t>. N</w:t>
+      </w:r>
+      <w:r>
+        <w:rPr>
+          <w:rFonts w:ascii="Arial" w:hAnsi="Arial" w:cs="Arial"/>
+          <w:color w:val="000000"/>
+          <w:sz w:val="22"/>
+          <w:szCs w:val="22"/>
+        </w:rPr>
+        <w:t xml:space="preserve">ous faisons un commit pour enregistrer </w:t>
+      </w:r>
+      <w:r>
+        <w:rPr>
+          <w:rFonts w:ascii="Arial" w:hAnsi="Arial" w:cs="Arial"/>
+          <w:color w:val="000000"/>
+          <w:sz w:val="22"/>
+          <w:szCs w:val="22"/>
+        </w:rPr>
+        <w:t xml:space="preserve">le nouveau compte de </w:t>
+      </w:r>
+      <w:r>
+        <w:rPr>
+          <w:rFonts w:ascii="Arial" w:hAnsi="Arial" w:cs="Arial"/>
+          <w:color w:val="000000"/>
+          <w:sz w:val="22"/>
+          <w:szCs w:val="22"/>
+        </w:rPr>
+        <w:t>notre client</w:t>
+      </w:r>
+      <w:r>
+        <w:rPr>
+          <w:rFonts w:ascii="Arial" w:hAnsi="Arial" w:cs="Arial"/>
+          <w:color w:val="000000"/>
+          <w:sz w:val="22"/>
+          <w:szCs w:val="22"/>
+        </w:rPr>
+        <w:t> :</w:t>
+      </w:r>
+    </w:p>
+    <w:p>
+      <w:pPr>
+        <w:rPr>
+          <w:rFonts w:ascii="Arial" w:hAnsi="Arial" w:cs="Arial"/>
+          <w:color w:val="000000"/>
+          <w:sz w:val="22"/>
+          <w:szCs w:val="22"/>
+        </w:rPr>
+      </w:pPr>
+      <w:r>
+        <w:rPr>
+          <w:rFonts w:ascii="Arial" w:hAnsi="Arial" w:cs="Arial"/>
+          <w:color w:val="000000"/>
+          <w:sz w:val="22"/>
+          <w:szCs w:val="22"/>
+        </w:rPr>
+        <w:drawing>
+          <wp:inline distT="0" distB="0" distL="0" distR="0" wp14:anchorId="5DB1E540" wp14:editId="758A3E82">
+            <wp:extent cx="5760720" cy="2566035"/>
+            <wp:effectExtent l="0" t="0" r="0" b="5715"/>
+            <wp:docPr id="23" name="Image 23"/>
+            <wp:cNvGraphicFramePr>
+              <a:graphicFrameLocks xmlns:a="http://schemas.openxmlformats.org/drawingml/2006/main" noChangeAspect="1"/>
+            </wp:cNvGraphicFramePr>
+            <a:graphic xmlns:a="http://schemas.openxmlformats.org/drawingml/2006/main">
+              <a:graphicData uri="http://schemas.openxmlformats.org/drawingml/2006/picture">
+                <pic:pic xmlns:pic="http://schemas.openxmlformats.org/drawingml/2006/picture">
+                  <pic:nvPicPr>
+                    <pic:cNvPr id="1" name=""/>
+                    <pic:cNvPicPr/>
+                  </pic:nvPicPr>
+                  <pic:blipFill>
+                    <a:blip r:embed="rId22"/>
+                    <a:stretch>
+                      <a:fillRect/>
+                    </a:stretch>
+                  </pic:blipFill>
+                  <pic:spPr>
+                    <a:xfrm>
+                      <a:off x="0" y="0"/>
+                      <a:ext cx="5760720" cy="2566035"/>
+                    </a:xfrm>
+                    <a:prstGeom prst="rect">
+                      <a:avLst/>
+                    </a:prstGeom>
+                  </pic:spPr>
+                </pic:pic>
+              </a:graphicData>
+            </a:graphic>
+          </wp:inline>
+        </w:drawing>
+      </w:r>
+    </w:p>
+    <w:p>
+      <w:pPr>
+        <w:rPr>
+          <w:rFonts w:ascii="Arial" w:hAnsi="Arial" w:cs="Arial"/>
+          <w:color w:val="000000"/>
+          <w:sz w:val="22"/>
+          <w:szCs w:val="22"/>
+        </w:rPr>
+      </w:pPr>
+      <w:r>
+        <w:rPr>
+          <w:rFonts w:ascii="Arial" w:hAnsi="Arial" w:cs="Arial"/>
+          <w:color w:val="000000"/>
+          <w:sz w:val="22"/>
+          <w:szCs w:val="22"/>
+        </w:rPr>
+        <w:lastRenderedPageBreak/>
+        <w:drawing>
+          <wp:inline distT="0" distB="0" distL="0" distR="0" wp14:anchorId="4744B614" wp14:editId="0ED0C84B">
+            <wp:extent cx="5760720" cy="3101340"/>
+            <wp:effectExtent l="0" t="0" r="0" b="3810"/>
+            <wp:docPr id="24" name="Image 24"/>
+            <wp:cNvGraphicFramePr>
+              <a:graphicFrameLocks xmlns:a="http://schemas.openxmlformats.org/drawingml/2006/main" noChangeAspect="1"/>
+            </wp:cNvGraphicFramePr>
+            <a:graphic xmlns:a="http://schemas.openxmlformats.org/drawingml/2006/main">
+              <a:graphicData uri="http://schemas.openxmlformats.org/drawingml/2006/picture">
+                <pic:pic xmlns:pic="http://schemas.openxmlformats.org/drawingml/2006/picture">
+                  <pic:nvPicPr>
+                    <pic:cNvPr id="1" name=""/>
+                    <pic:cNvPicPr/>
+                  </pic:nvPicPr>
+                  <pic:blipFill>
+                    <a:blip r:embed="rId23"/>
+                    <a:stretch>
+                      <a:fillRect/>
+                    </a:stretch>
+                  </pic:blipFill>
+                  <pic:spPr>
+                    <a:xfrm>
+                      <a:off x="0" y="0"/>
+                      <a:ext cx="5760720" cy="3101340"/>
+                    </a:xfrm>
+                    <a:prstGeom prst="rect">
+                      <a:avLst/>
+                    </a:prstGeom>
+                  </pic:spPr>
+                </pic:pic>
+              </a:graphicData>
+            </a:graphic>
+          </wp:inline>
+        </w:drawing>
+      </w:r>
+    </w:p>
+    <w:p>
+      <w:pPr>
+        <w:rPr>
+          <w:rFonts w:ascii="Arial" w:hAnsi="Arial" w:cs="Arial"/>
+          <w:color w:val="000000"/>
+          <w:sz w:val="22"/>
+          <w:szCs w:val="22"/>
+        </w:rPr>
+      </w:pPr>
+    </w:p>
+    <w:p>
+      <w:pPr>
+        <w:pStyle w:val="Titre1"/>
+      </w:pPr>
+      <w:bookmarkStart w:id="2" w:name="_Toc122261914"/>
+      <w:r>
+        <w:t>3 – Page des produits</w:t>
+      </w:r>
+      <w:bookmarkEnd w:id="2"/>
+    </w:p>
+    <w:p>
+      <w:r>
+        <w:t xml:space="preserve">Plusieurs catégories et sous catégories de produits sont disponible sur le site que nous développons : </w:t>
+      </w:r>
+    </w:p>
+    <w:p>
+      <w:pPr>
+        <w:pStyle w:val="Lgende"/>
+        <w:keepNext/>
+      </w:pPr>
+      <w:r>
+        <w:t xml:space="preserve">Figure </w:t>
+      </w:r>
+      <w:r>
+        <w:fldChar w:fldCharType="begin"/>
+      </w:r>
+      <w:r>
+        <w:instrText xml:space="preserve"> SEQ Figure \* ARABIC </w:instrText>
+      </w:r>
+      <w:r>
+        <w:fldChar w:fldCharType="separate"/>
+      </w:r>
+      <w:r>
+        <w:rPr>
+          <w:noProof/>
+        </w:rPr>
+        <w:t>1</w:t>
+      </w:r>
+      <w:r>
+        <w:rPr>
+          <w:noProof/>
+        </w:rPr>
+        <w:fldChar w:fldCharType="end"/>
+      </w:r>
+      <w:r>
+        <w:t xml:space="preserve"> : affichage des catégorie mères et certaines catégorie filles</w:t>
+      </w:r>
+    </w:p>
+    <w:p>
+      <w:r>
+        <w:rPr>
+          <w:noProof/>
+          <w:lang w:eastAsia="fr-FR"/>
+        </w:rPr>
+        <w:drawing>
+          <wp:inline distT="0" distB="0" distL="0" distR="0" wp14:anchorId="279FE5B3" wp14:editId="75DC6074">
+            <wp:extent cx="5760720" cy="2625725"/>
+            <wp:effectExtent l="0" t="0" r="0" b="3175"/>
+            <wp:docPr id="1" name="Image 1"/>
+            <wp:cNvGraphicFramePr>
+              <a:graphicFrameLocks xmlns:a="http://schemas.openxmlformats.org/drawingml/2006/main" noChangeAspect="1"/>
+            </wp:cNvGraphicFramePr>
+            <a:graphic xmlns:a="http://schemas.openxmlformats.org/drawingml/2006/main">
+              <a:graphicData uri="http://schemas.openxmlformats.org/drawingml/2006/picture">
+                <pic:pic xmlns:pic="http://schemas.openxmlformats.org/drawingml/2006/picture">
+                  <pic:nvPicPr>
+                    <pic:cNvPr id="1" name=""/>
+                    <pic:cNvPicPr/>
+                  </pic:nvPicPr>
+                  <pic:blipFill>
+                    <a:blip r:embed="rId24"/>
+                    <a:stretch>
+                      <a:fillRect/>
+                    </a:stretch>
+                  </pic:blipFill>
+                  <pic:spPr>
+                    <a:xfrm>
+                      <a:off x="0" y="0"/>
+                      <a:ext cx="5760720" cy="2625725"/>
+                    </a:xfrm>
+                    <a:prstGeom prst="rect">
+                      <a:avLst/>
+                    </a:prstGeom>
+                  </pic:spPr>
+                </pic:pic>
+              </a:graphicData>
+            </a:graphic>
+          </wp:inline>
+        </w:drawing>
+      </w:r>
+    </w:p>
+    <w:p>
+      <w:r>
+        <w:t xml:space="preserve">L’affichages des produits sera identiques tandis que les informations seront naturellement différentes : </w:t>
+      </w:r>
+    </w:p>
+    <w:p>
+      <w:pPr>
+        <w:pStyle w:val="Sous-titre"/>
+        <w:rPr>
+          <w:i/>
+        </w:rPr>
+      </w:pPr>
+      <w:r>
+        <w:rPr>
+          <w:i/>
+        </w:rPr>
+        <w:lastRenderedPageBreak/>
+        <w:t xml:space="preserve">Dans cette </w:t>
+      </w:r>
+      <w:r>
+        <w:rPr>
+          <w:i/>
+        </w:rPr>
+        <w:t xml:space="preserve">exemple nous affichons les produits contenues dans la catégorie des fruits (vous remarquerez que les images ne sont pas encore correctes : en </w:t>
+      </w:r>
+      <w:r>
+        <w:rPr>
+          <w:i/>
+          <w:u w:val="single"/>
+        </w:rPr>
+        <w:t>cours de développement</w:t>
+      </w:r>
+      <w:r>
+        <w:rPr>
+          <w:i/>
+        </w:rPr>
+        <w:t>)</w:t>
+      </w:r>
+    </w:p>
+    <w:p>
+      <w:r>
+        <w:t xml:space="preserve"> </w:t>
+      </w:r>
+    </w:p>
+    <w:p>
+      <w:pPr>
+        <w:pStyle w:val="Lgende"/>
+        <w:keepNext/>
+      </w:pPr>
+      <w:r>
+        <w:t xml:space="preserve">Figure </w:t>
+      </w:r>
+      <w:r>
+        <w:fldChar w:fldCharType="begin"/>
+      </w:r>
+      <w:r>
+        <w:instrText xml:space="preserve"> SEQ Figure \* ARABIC </w:instrText>
+      </w:r>
+      <w:r>
+        <w:fldChar w:fldCharType="separate"/>
+      </w:r>
+      <w:r>
+        <w:rPr>
+          <w:noProof/>
+        </w:rPr>
+        <w:t>2</w:t>
+      </w:r>
+      <w:r>
+        <w:rPr>
+          <w:noProof/>
+        </w:rPr>
+        <w:fldChar w:fldCharType="end"/>
+      </w:r>
+      <w:r>
+        <w:t xml:space="preserve"> : affichages des produits et leurs informations</w:t>
+      </w:r>
+    </w:p>
+    <w:p>
+      <w:r>
+        <w:rPr>
+          <w:noProof/>
+          <w:lang w:eastAsia="fr-FR"/>
+        </w:rPr>
+        <w:drawing>
+          <wp:inline distT="0" distB="0" distL="0" distR="0" wp14:anchorId="318475F2" wp14:editId="46F0D056">
+            <wp:extent cx="5760720" cy="1998345"/>
+            <wp:effectExtent l="0" t="0" r="0" b="1905"/>
+            <wp:docPr id="2" name="Image 2"/>
+            <wp:cNvGraphicFramePr>
+              <a:graphicFrameLocks xmlns:a="http://schemas.openxmlformats.org/drawingml/2006/main" noChangeAspect="1"/>
+            </wp:cNvGraphicFramePr>
+            <a:graphic xmlns:a="http://schemas.openxmlformats.org/drawingml/2006/main">
+              <a:graphicData uri="http://schemas.openxmlformats.org/drawingml/2006/picture">
+                <pic:pic xmlns:pic="http://schemas.openxmlformats.org/drawingml/2006/picture">
+                  <pic:nvPicPr>
+                    <pic:cNvPr id="1" name=""/>
+                    <pic:cNvPicPr/>
+                  </pic:nvPicPr>
+                  <pic:blipFill>
+                    <a:blip r:embed="rId25"/>
+                    <a:stretch>
+                      <a:fillRect/>
+                    </a:stretch>
+                  </pic:blipFill>
+                  <pic:spPr>
+                    <a:xfrm>
+                      <a:off x="0" y="0"/>
+                      <a:ext cx="5760720" cy="1998345"/>
+                    </a:xfrm>
+                    <a:prstGeom prst="rect">
+                      <a:avLst/>
+                    </a:prstGeom>
+                  </pic:spPr>
+                </pic:pic>
+              </a:graphicData>
+            </a:graphic>
+          </wp:inline>
+        </w:drawing>
+      </w:r>
+    </w:p>
+    <w:p>
+      <w:r>
+        <w:t xml:space="preserve">Pour permettre l’affichage des produits ainsi que leurs informations, nous travaillons avec une base de donnée. Nous mettons donc en place des requêtes </w:t>
+      </w:r>
+      <w:r>
+        <w:t>préparées</w:t>
+      </w:r>
+      <w:r>
+        <w:t>.</w:t>
+      </w:r>
+    </w:p>
+    <w:p>
+      <w:r>
+        <w:t xml:space="preserve">Dans un premier temps, nous incluons le fichier permettant la connexion à la base de donnée pour faire des requêtes dans celle-ci : </w:t>
+      </w:r>
+    </w:p>
+    <w:p>
+      <w:r>
+        <w:rPr>
+          <w:noProof/>
+          <w:lang w:eastAsia="fr-FR"/>
+        </w:rPr>
+        <w:drawing>
+          <wp:inline distT="0" distB="0" distL="0" distR="0" wp14:anchorId="2FD6B767" wp14:editId="66B4ACA6">
+            <wp:extent cx="4054191" cy="929721"/>
+            <wp:effectExtent l="0" t="0" r="3810" b="3810"/>
+            <wp:docPr id="7" name="Image 7"/>
+            <wp:cNvGraphicFramePr>
+              <a:graphicFrameLocks xmlns:a="http://schemas.openxmlformats.org/drawingml/2006/main" noChangeAspect="1"/>
+            </wp:cNvGraphicFramePr>
+            <a:graphic xmlns:a="http://schemas.openxmlformats.org/drawingml/2006/main">
+              <a:graphicData uri="http://schemas.openxmlformats.org/drawingml/2006/picture">
+                <pic:pic xmlns:pic="http://schemas.openxmlformats.org/drawingml/2006/picture">
+                  <pic:nvPicPr>
+                    <pic:cNvPr id="1" name=""/>
+                    <pic:cNvPicPr/>
+                  </pic:nvPicPr>
+                  <pic:blipFill>
+                    <a:blip r:embed="rId26"/>
+                    <a:stretch>
+                      <a:fillRect/>
+                    </a:stretch>
+                  </pic:blipFill>
+                  <pic:spPr>
+                    <a:xfrm>
+                      <a:off x="0" y="0"/>
+                      <a:ext cx="4054191" cy="929721"/>
+                    </a:xfrm>
+                    <a:prstGeom prst="rect">
+                      <a:avLst/>
+                    </a:prstGeom>
+                  </pic:spPr>
+                </pic:pic>
+              </a:graphicData>
+            </a:graphic>
+          </wp:inline>
+        </w:drawing>
+      </w:r>
+    </w:p>
+    <w:p>
+      <w:r>
+        <w:t xml:space="preserve">Ensuite, </w:t>
+      </w:r>
+      <w:r>
+        <w:t>selon le lien que l’utilisateur aura sélectionné, nous envoyons des paramètres dans l’</w:t>
+      </w:r>
+      <w:r>
+        <w:t xml:space="preserve">URL </w:t>
+      </w:r>
+      <w:r>
+        <w:t>:</w:t>
+      </w:r>
+    </w:p>
+    <w:p>
+      <w:pPr>
+        <w:pStyle w:val="Lgende"/>
+        <w:keepNext/>
+      </w:pPr>
+      <w:r>
+        <w:lastRenderedPageBreak/>
+        <w:t xml:space="preserve">Figure </w:t>
+      </w:r>
+      <w:r>
+        <w:fldChar w:fldCharType="begin"/>
+      </w:r>
+      <w:r>
+        <w:instrText xml:space="preserve"> SEQ Figure</w:instrText>
+      </w:r>
+      <w:r>
+        <w:instrText xml:space="preserve"> \* ARABIC </w:instrText>
+      </w:r>
+      <w:r>
+        <w:fldChar w:fldCharType="separate"/>
+      </w:r>
+      <w:r>
+        <w:rPr>
+          <w:noProof/>
+        </w:rPr>
+        <w:t>3</w:t>
+      </w:r>
+      <w:r>
+        <w:rPr>
+          <w:noProof/>
+        </w:rPr>
+        <w:fldChar w:fldCharType="end"/>
+      </w:r>
+      <w:r>
+        <w:t xml:space="preserve"> : code source du </w:t>
+      </w:r>
+      <w:proofErr w:type="spellStart"/>
+      <w:r>
+        <w:t>header.php</w:t>
+      </w:r>
+      <w:proofErr w:type="spellEnd"/>
+    </w:p>
+    <w:p>
+      <w:r>
+        <w:rPr>
+          <w:noProof/>
+          <w:lang w:eastAsia="fr-FR"/>
+        </w:rPr>
+        <w:drawing>
+          <wp:inline distT="0" distB="0" distL="0" distR="0" wp14:anchorId="5806F9B3" wp14:editId="1EA63FEA">
+            <wp:extent cx="5760720" cy="4042410"/>
+            <wp:effectExtent l="0" t="0" r="0" b="0"/>
+            <wp:docPr id="8" name="Image 8"/>
+            <wp:cNvGraphicFramePr>
+              <a:graphicFrameLocks xmlns:a="http://schemas.openxmlformats.org/drawingml/2006/main" noChangeAspect="1"/>
+            </wp:cNvGraphicFramePr>
+            <a:graphic xmlns:a="http://schemas.openxmlformats.org/drawingml/2006/main">
+              <a:graphicData uri="http://schemas.openxmlformats.org/drawingml/2006/picture">
+                <pic:pic xmlns:pic="http://schemas.openxmlformats.org/drawingml/2006/picture">
+                  <pic:nvPicPr>
+                    <pic:cNvPr id="1" name=""/>
+                    <pic:cNvPicPr/>
+                  </pic:nvPicPr>
+                  <pic:blipFill>
+                    <a:blip r:embed="rId27"/>
+                    <a:stretch>
+                      <a:fillRect/>
+                    </a:stretch>
+                  </pic:blipFill>
+                  <pic:spPr>
+                    <a:xfrm>
+                      <a:off x="0" y="0"/>
+                      <a:ext cx="5760720" cy="4042410"/>
+                    </a:xfrm>
+                    <a:prstGeom prst="rect">
+                      <a:avLst/>
+                    </a:prstGeom>
+                  </pic:spPr>
+                </pic:pic>
+              </a:graphicData>
+            </a:graphic>
+          </wp:inline>
+        </w:drawing>
+      </w:r>
+    </w:p>
+    <w:p>
+      <w:r>
+        <w:t xml:space="preserve"> Cela permet, dans la page </w:t>
+      </w:r>
+      <w:proofErr w:type="spellStart"/>
+      <w:r>
+        <w:t>produit.php</w:t>
+      </w:r>
+      <w:proofErr w:type="spellEnd"/>
+      <w:r>
+        <w:t xml:space="preserve"> de vérifier quels liens l’utilisateur à </w:t>
+      </w:r>
+      <w:r>
+        <w:t>sélectionné</w:t>
+      </w:r>
+      <w:r>
+        <w:t xml:space="preserve"> et </w:t>
+      </w:r>
+      <w:r>
+        <w:t>donc</w:t>
+      </w:r>
+      <w:r>
+        <w:t xml:space="preserve"> mettre en place une requête différente </w:t>
+      </w:r>
+      <w:r>
+        <w:t xml:space="preserve">selon son choix </w:t>
+      </w:r>
+      <w:r>
+        <w:t xml:space="preserve">: </w:t>
+      </w:r>
+    </w:p>
+    <w:p>
+      <w:pPr>
+        <w:pStyle w:val="Lgende"/>
+        <w:keepNext/>
+      </w:pPr>
+      <w:r>
+        <w:lastRenderedPageBreak/>
+        <w:t xml:space="preserve">Figure </w:t>
+      </w:r>
+      <w:r>
+        <w:fldChar w:fldCharType="begin"/>
+      </w:r>
+      <w:r>
+        <w:instrText xml:space="preserve"> SEQ Figure \* ARABIC </w:instrText>
+      </w:r>
+      <w:r>
+        <w:fldChar w:fldCharType="separate"/>
+      </w:r>
+      <w:r>
+        <w:rPr>
+          <w:noProof/>
+        </w:rPr>
+        <w:t>4</w:t>
+      </w:r>
+      <w:r>
+        <w:rPr>
+          <w:noProof/>
+        </w:rPr>
+        <w:fldChar w:fldCharType="end"/>
+      </w:r>
+      <w:r>
+        <w:t xml:space="preserve"> : 2 requêtes différentes en fonction du liens cliquer ou de la recherche effectuée</w:t>
+      </w:r>
+    </w:p>
+    <w:p>
+      <w:r>
+        <w:rPr>
+          <w:noProof/>
+          <w:lang w:eastAsia="fr-FR"/>
+        </w:rPr>
+        <w:drawing>
+          <wp:inline distT="0" distB="0" distL="0" distR="0" wp14:anchorId="166F870F" wp14:editId="521EA992">
+            <wp:extent cx="3901778" cy="5082980"/>
+            <wp:effectExtent l="0" t="0" r="3810" b="3810"/>
+            <wp:docPr id="9" name="Image 9"/>
+            <wp:cNvGraphicFramePr>
+              <a:graphicFrameLocks xmlns:a="http://schemas.openxmlformats.org/drawingml/2006/main" noChangeAspect="1"/>
+            </wp:cNvGraphicFramePr>
+            <a:graphic xmlns:a="http://schemas.openxmlformats.org/drawingml/2006/main">
+              <a:graphicData uri="http://schemas.openxmlformats.org/drawingml/2006/picture">
+                <pic:pic xmlns:pic="http://schemas.openxmlformats.org/drawingml/2006/picture">
+                  <pic:nvPicPr>
+                    <pic:cNvPr id="1" name=""/>
+                    <pic:cNvPicPr/>
+                  </pic:nvPicPr>
+                  <pic:blipFill>
+                    <a:blip r:embed="rId28"/>
+                    <a:stretch>
+                      <a:fillRect/>
+                    </a:stretch>
+                  </pic:blipFill>
+                  <pic:spPr>
+                    <a:xfrm>
+                      <a:off x="0" y="0"/>
+                      <a:ext cx="3901778" cy="5082980"/>
+                    </a:xfrm>
+                    <a:prstGeom prst="rect">
+                      <a:avLst/>
+                    </a:prstGeom>
+                  </pic:spPr>
+                </pic:pic>
+              </a:graphicData>
+            </a:graphic>
+          </wp:inline>
+        </w:drawing>
+      </w:r>
+    </w:p>
+    <w:p>
+      <w:r>
+        <w:t>Par la suite, nous préparons puis exécutons la requête</w:t>
+      </w:r>
+      <w:r>
+        <w:t> :</w:t>
+      </w:r>
+    </w:p>
+    <w:p>
+      <w:r>
+        <w:rPr>
+          <w:noProof/>
+          <w:lang w:eastAsia="fr-FR"/>
+        </w:rPr>
+        <w:drawing>
+          <wp:inline distT="0" distB="0" distL="0" distR="0" wp14:anchorId="6AACBF48" wp14:editId="4B779AE0">
+            <wp:extent cx="3993226" cy="823031"/>
+            <wp:effectExtent l="0" t="0" r="7620" b="0"/>
+            <wp:docPr id="10" name="Image 10"/>
+            <wp:cNvGraphicFramePr>
+              <a:graphicFrameLocks xmlns:a="http://schemas.openxmlformats.org/drawingml/2006/main" noChangeAspect="1"/>
+            </wp:cNvGraphicFramePr>
+            <a:graphic xmlns:a="http://schemas.openxmlformats.org/drawingml/2006/main">
+              <a:graphicData uri="http://schemas.openxmlformats.org/drawingml/2006/picture">
+                <pic:pic xmlns:pic="http://schemas.openxmlformats.org/drawingml/2006/picture">
+                  <pic:nvPicPr>
+                    <pic:cNvPr id="1" name=""/>
+                    <pic:cNvPicPr/>
+                  </pic:nvPicPr>
+                  <pic:blipFill>
+                    <a:blip r:embed="rId29"/>
+                    <a:stretch>
+                      <a:fillRect/>
+                    </a:stretch>
+                  </pic:blipFill>
+                  <pic:spPr>
+                    <a:xfrm>
+                      <a:off x="0" y="0"/>
+                      <a:ext cx="3993226" cy="823031"/>
+                    </a:xfrm>
+                    <a:prstGeom prst="rect">
+                      <a:avLst/>
+                    </a:prstGeom>
+                  </pic:spPr>
+                </pic:pic>
+              </a:graphicData>
+            </a:graphic>
+          </wp:inline>
+        </w:drawing>
+      </w:r>
+    </w:p>
+    <w:p>
+      <w:r>
+        <w:t>Et nous parcours le curseur de la requête pour afficher les différents produits :</w:t>
+      </w:r>
+    </w:p>
+    <w:p>
+      <w:r>
+        <w:rPr>
+          <w:noProof/>
+          <w:lang w:eastAsia="fr-FR"/>
+        </w:rPr>
+        <w:lastRenderedPageBreak/>
+        <w:drawing>
+          <wp:inline distT="0" distB="0" distL="0" distR="0" wp14:anchorId="318E9846" wp14:editId="749FFC38">
+            <wp:extent cx="5760720" cy="3683635"/>
+            <wp:effectExtent l="0" t="0" r="0" b="0"/>
+            <wp:docPr id="11" name="Image 11"/>
+            <wp:cNvGraphicFramePr>
+              <a:graphicFrameLocks xmlns:a="http://schemas.openxmlformats.org/drawingml/2006/main" noChangeAspect="1"/>
+            </wp:cNvGraphicFramePr>
+            <a:graphic xmlns:a="http://schemas.openxmlformats.org/drawingml/2006/main">
+              <a:graphicData uri="http://schemas.openxmlformats.org/drawingml/2006/picture">
+                <pic:pic xmlns:pic="http://schemas.openxmlformats.org/drawingml/2006/picture">
+                  <pic:nvPicPr>
+                    <pic:cNvPr id="1" name=""/>
+                    <pic:cNvPicPr/>
+                  </pic:nvPicPr>
+                  <pic:blipFill>
+                    <a:blip r:embed="rId30"/>
+                    <a:stretch>
+                      <a:fillRect/>
+                    </a:stretch>
+                  </pic:blipFill>
+                  <pic:spPr>
+                    <a:xfrm>
+                      <a:off x="0" y="0"/>
                       <a:ext cx="5760720" cy="3683635"/>
                     </a:xfrm>
                     <a:prstGeom prst="rect">
@@ -844,12 +2034,40 @@
       </w:r>
     </w:p>
     <w:p>
+      <w:pPr>
+        <w:pStyle w:val="Sous-titre"/>
+        <w:rPr>
+          <w:i/>
+        </w:rPr>
+      </w:pPr>
+      <w:r>
+        <w:rPr>
+          <w:i/>
+        </w:rPr>
+        <w:t xml:space="preserve">Il est à noter que l’affichage des produits par la recherche grâce à la barre de recherche présente dans le </w:t>
+      </w:r>
+      <w:proofErr w:type="spellStart"/>
+      <w:r>
+        <w:rPr>
+          <w:i/>
+        </w:rPr>
+        <w:t>header.php</w:t>
+      </w:r>
+      <w:proofErr w:type="spellEnd"/>
+      <w:r>
+        <w:rPr>
+          <w:i/>
+        </w:rPr>
+        <w:t xml:space="preserve"> est en cours de développement</w:t>
+      </w:r>
+    </w:p>
+    <w:p>
       <w:bookmarkStart w:id="3" w:name="_GoBack"/>
       <w:bookmarkEnd w:id="3"/>
     </w:p>
     <w:sectPr>
-      <w:headerReference w:type="default" r:id="rId15"/>
-      <w:headerReference w:type="first" r:id="rId16"/>
+      <w:headerReference w:type="default" r:id="rId31"/>
+      <w:headerReference w:type="first" r:id="rId32"/>
       <w:pgSz w:w="11906" w:h="16838"/>
       <w:pgMar w:top="1417" w:right="1417" w:bottom="1417" w:left="1417" w:header="708" w:footer="708" w:gutter="0"/>
       <w:cols w:space="708"/>
@@ -1778,7 +2996,6 @@
   <w:style w:type="character" w:default="1" w:styleId="Policepardfaut">
     <w:name w:val="Default Paragraph Font"/>
     <w:uiPriority w:val="1"/>
-    <w:semiHidden/>
     <w:unhideWhenUsed/>
   </w:style>
   <w:style w:type="table" w:default="1" w:styleId="TableauNormal">
@@ -2548,7 +3765,7 @@
 </file>
 
 <file path=customXml/itemProps1.xml><?xml version="1.0" encoding="utf-8"?>
-<ds:datastoreItem xmlns:ds="http://schemas.openxmlformats.org/officeDocument/2006/customXml" ds:itemID="{4277788C-6AB9-4541-9042-CF88702CF3F2}">
+<ds:datastoreItem xmlns:ds="http://schemas.openxmlformats.org/officeDocument/2006/customXml" ds:itemID="{5CDFCE33-4D81-4CEC-B5F9-1F218F6B8981}">
   <ds:schemaRefs>
     <ds:schemaRef ds:uri="http://schemas.openxmlformats.org/officeDocument/2006/bibliography"/>
   </ds:schemaRefs>

</xml_diff>